<commit_message>
Added range comparison examples
Create a function called boxAndCompare to draw box plots and create a table of comparisons.
</commit_message>
<xml_diff>
--- a/Documents/Upgrading from Julia 0-6 to 0-7 or 1-0.docx
+++ b/Documents/Upgrading from Julia 0-6 to 0-7 or 1-0.docx
@@ -129,15 +129,7 @@
       </w:r>
       <w:proofErr w:type="spellEnd"/>
       <w:r>
-        <w:t xml:space="preserve"> has been removed from the Base package.  </w:t>
-      </w:r>
-      <w:proofErr w:type="gramStart"/>
-      <w:r>
-        <w:t>In order to</w:t>
-      </w:r>
-      <w:proofErr w:type="gramEnd"/>
-      <w:r>
-        <w:t xml:space="preserve"> use null values, need to add the package from a Julia prompt </w:t>
+        <w:t xml:space="preserve"> has been removed from the Base package.  In order to use null values, need to add the package from a Julia prompt </w:t>
       </w:r>
       <w:r>
         <w:t>–</w:t>
@@ -591,29 +583,128 @@
       </w:r>
       <w:proofErr w:type="gramEnd"/>
       <w:r>
-        <w:t>), need to adopt a new approach for creating and using a module.  Creating the module at the top of the file, beginning with a ‘module’ statement.  End the module before the tests are run.  At the start of the test, add ‘import .</w:t>
+        <w:t>), need to adopt a new approach for creating and using a module.  Creating the module at the top of the file, beginning with a ‘module’ statement.  End the module before the tests are run.  At the start of the test, add ‘</w:t>
+      </w:r>
+      <w:proofErr w:type="gramStart"/>
+      <w:r>
+        <w:t>import .</w:t>
       </w:r>
       <w:proofErr w:type="spellStart"/>
       <w:r>
         <w:t>moduleName</w:t>
       </w:r>
       <w:proofErr w:type="spellEnd"/>
-      <w:r>
-        <w:t>.’  This is better than ‘using .</w:t>
+      <w:proofErr w:type="gramEnd"/>
+      <w:r>
+        <w:t>.’  This is better than ‘</w:t>
+      </w:r>
+      <w:proofErr w:type="gramStart"/>
+      <w:r>
+        <w:t>using .</w:t>
       </w:r>
       <w:proofErr w:type="spellStart"/>
       <w:r>
         <w:t>moduleName</w:t>
       </w:r>
       <w:proofErr w:type="spellEnd"/>
-      <w:r>
-        <w:t>’, since the latter results in warning for all exported functions.</w:t>
-      </w:r>
+      <w:proofErr w:type="gramEnd"/>
+      <w:r>
+        <w:t xml:space="preserve">’, since the latter results in warning for all exported functions.  </w:t>
+      </w:r>
+    </w:p>
+    <w:p>
+      <w:pPr>
+        <w:pStyle w:val="Heading1"/>
+      </w:pPr>
+      <w:r>
+        <w:t>Support for Plotting</w:t>
+      </w:r>
+    </w:p>
+    <w:p>
+      <w:pPr>
+        <w:pStyle w:val="ListParagraph"/>
+        <w:numPr>
+          <w:ilvl w:val="0"/>
+          <w:numId w:val="3"/>
+        </w:numPr>
+      </w:pPr>
+      <w:r>
+        <w:t xml:space="preserve">Added simple plotting support for the </w:t>
+      </w:r>
+      <w:proofErr w:type="spellStart"/>
+      <w:r>
+        <w:t>JuliaCon</w:t>
+      </w:r>
+      <w:proofErr w:type="spellEnd"/>
+      <w:r>
+        <w:t xml:space="preserve"> demonstration via the </w:t>
+      </w:r>
+      <w:proofErr w:type="spellStart"/>
+      <w:r>
+        <w:t>UnicodePlots</w:t>
+      </w:r>
+      <w:proofErr w:type="spellEnd"/>
+      <w:r>
+        <w:t xml:space="preserve"> package as follows:</w:t>
+      </w:r>
+    </w:p>
+    <w:p>
+      <w:pPr>
+        <w:pStyle w:val="ListParagraph"/>
+        <w:numPr>
+          <w:ilvl w:val="1"/>
+          <w:numId w:val="3"/>
+        </w:numPr>
+      </w:pPr>
+      <w:r>
+        <w:t>From a REPL, using Pkg</w:t>
+      </w:r>
+    </w:p>
+    <w:p>
+      <w:pPr>
+        <w:pStyle w:val="ListParagraph"/>
+        <w:numPr>
+          <w:ilvl w:val="1"/>
+          <w:numId w:val="3"/>
+        </w:numPr>
+      </w:pPr>
+      <w:proofErr w:type="spellStart"/>
+      <w:r>
+        <w:t>Pkg.add</w:t>
+      </w:r>
+      <w:proofErr w:type="spellEnd"/>
+      <w:r>
+        <w:t>(“</w:t>
+      </w:r>
+      <w:proofErr w:type="spellStart"/>
+      <w:r>
+        <w:t>UnicodePlots</w:t>
+      </w:r>
+      <w:proofErr w:type="spellEnd"/>
+      <w:r>
+        <w:t>”)</w:t>
+      </w:r>
+    </w:p>
+    <w:p>
+      <w:pPr>
+        <w:pStyle w:val="ListParagraph"/>
+        <w:numPr>
+          <w:ilvl w:val="1"/>
+          <w:numId w:val="3"/>
+        </w:numPr>
+      </w:pPr>
+      <w:r>
+        <w:t xml:space="preserve">using </w:t>
+      </w:r>
+      <w:proofErr w:type="spellStart"/>
+      <w:r>
+        <w:t>UnicodePlots</w:t>
+      </w:r>
+      <w:proofErr w:type="spellEnd"/>
+    </w:p>
+    <w:p>
       <w:bookmarkStart w:id="0" w:name="_GoBack"/>
       <w:bookmarkEnd w:id="0"/>
-      <w:r>
-        <w:t xml:space="preserve">  </w:t>
-      </w:r>
     </w:p>
     <w:p/>
     <w:sectPr>
@@ -718,6 +809,95 @@
     </w:lvl>
   </w:abstractNum>
   <w:abstractNum w:abstractNumId="1" w15:restartNumberingAfterBreak="0">
+    <w:nsid w:val="2F643ECF"/>
+    <w:multiLevelType w:val="hybridMultilevel"/>
+    <w:tmpl w:val="711EE722"/>
+    <w:lvl w:ilvl="0" w:tplc="0409000F">
+      <w:start w:val="1"/>
+      <w:numFmt w:val="decimal"/>
+      <w:lvlText w:val="%1."/>
+      <w:lvlJc w:val="left"/>
+      <w:pPr>
+        <w:ind w:left="720" w:hanging="360"/>
+      </w:pPr>
+      <w:rPr>
+        <w:rFonts w:hint="default"/>
+      </w:rPr>
+    </w:lvl>
+    <w:lvl w:ilvl="1" w:tplc="04090019">
+      <w:start w:val="1"/>
+      <w:numFmt w:val="lowerLetter"/>
+      <w:lvlText w:val="%2."/>
+      <w:lvlJc w:val="left"/>
+      <w:pPr>
+        <w:ind w:left="1440" w:hanging="360"/>
+      </w:pPr>
+    </w:lvl>
+    <w:lvl w:ilvl="2" w:tplc="0409001B" w:tentative="1">
+      <w:start w:val="1"/>
+      <w:numFmt w:val="lowerRoman"/>
+      <w:lvlText w:val="%3."/>
+      <w:lvlJc w:val="right"/>
+      <w:pPr>
+        <w:ind w:left="2160" w:hanging="180"/>
+      </w:pPr>
+    </w:lvl>
+    <w:lvl w:ilvl="3" w:tplc="0409000F" w:tentative="1">
+      <w:start w:val="1"/>
+      <w:numFmt w:val="decimal"/>
+      <w:lvlText w:val="%4."/>
+      <w:lvlJc w:val="left"/>
+      <w:pPr>
+        <w:ind w:left="2880" w:hanging="360"/>
+      </w:pPr>
+    </w:lvl>
+    <w:lvl w:ilvl="4" w:tplc="04090019" w:tentative="1">
+      <w:start w:val="1"/>
+      <w:numFmt w:val="lowerLetter"/>
+      <w:lvlText w:val="%5."/>
+      <w:lvlJc w:val="left"/>
+      <w:pPr>
+        <w:ind w:left="3600" w:hanging="360"/>
+      </w:pPr>
+    </w:lvl>
+    <w:lvl w:ilvl="5" w:tplc="0409001B" w:tentative="1">
+      <w:start w:val="1"/>
+      <w:numFmt w:val="lowerRoman"/>
+      <w:lvlText w:val="%6."/>
+      <w:lvlJc w:val="right"/>
+      <w:pPr>
+        <w:ind w:left="4320" w:hanging="180"/>
+      </w:pPr>
+    </w:lvl>
+    <w:lvl w:ilvl="6" w:tplc="0409000F" w:tentative="1">
+      <w:start w:val="1"/>
+      <w:numFmt w:val="decimal"/>
+      <w:lvlText w:val="%7."/>
+      <w:lvlJc w:val="left"/>
+      <w:pPr>
+        <w:ind w:left="5040" w:hanging="360"/>
+      </w:pPr>
+    </w:lvl>
+    <w:lvl w:ilvl="7" w:tplc="04090019" w:tentative="1">
+      <w:start w:val="1"/>
+      <w:numFmt w:val="lowerLetter"/>
+      <w:lvlText w:val="%8."/>
+      <w:lvlJc w:val="left"/>
+      <w:pPr>
+        <w:ind w:left="5760" w:hanging="360"/>
+      </w:pPr>
+    </w:lvl>
+    <w:lvl w:ilvl="8" w:tplc="0409001B" w:tentative="1">
+      <w:start w:val="1"/>
+      <w:numFmt w:val="lowerRoman"/>
+      <w:lvlText w:val="%9."/>
+      <w:lvlJc w:val="right"/>
+      <w:pPr>
+        <w:ind w:left="6480" w:hanging="180"/>
+      </w:pPr>
+    </w:lvl>
+  </w:abstractNum>
+  <w:abstractNum w:abstractNumId="2" w15:restartNumberingAfterBreak="0">
     <w:nsid w:val="3B4C079F"/>
     <w:multiLevelType w:val="hybridMultilevel"/>
     <w:tmpl w:val="C582AC98"/>
@@ -810,6 +990,9 @@
     <w:abstractNumId w:val="0"/>
   </w:num>
   <w:num w:numId="2">
+    <w:abstractNumId w:val="2"/>
+  </w:num>
+  <w:num w:numId="3">
     <w:abstractNumId w:val="1"/>
   </w:num>
 </w:numbering>
@@ -832,7 +1015,7 @@
       </w:pPr>
     </w:pPrDefault>
   </w:docDefaults>
-  <w:latentStyles w:defLockedState="0" w:defUIPriority="99" w:defSemiHidden="0" w:defUnhideWhenUsed="0" w:defQFormat="0" w:count="375">
+  <w:latentStyles w:defLockedState="0" w:defUIPriority="99" w:defSemiHidden="0" w:defUnhideWhenUsed="0" w:defQFormat="0" w:count="376">
     <w:lsdException w:name="Normal" w:uiPriority="0" w:qFormat="1"/>
     <w:lsdException w:name="heading 1" w:uiPriority="9" w:qFormat="1"/>
     <w:lsdException w:name="heading 2" w:semiHidden="1" w:uiPriority="9" w:unhideWhenUsed="1" w:qFormat="1"/>
@@ -938,7 +1121,6 @@
     <w:lsdException w:name="HTML Sample" w:semiHidden="1" w:unhideWhenUsed="1"/>
     <w:lsdException w:name="HTML Typewriter" w:semiHidden="1" w:unhideWhenUsed="1"/>
     <w:lsdException w:name="HTML Variable" w:semiHidden="1" w:unhideWhenUsed="1"/>
-    <w:lsdException w:name="Normal Table" w:semiHidden="1" w:unhideWhenUsed="1"/>
     <w:lsdException w:name="annotation subject" w:semiHidden="1" w:unhideWhenUsed="1"/>
     <w:lsdException w:name="No List" w:semiHidden="1" w:unhideWhenUsed="1"/>
     <w:lsdException w:name="Outline List 1" w:semiHidden="1" w:unhideWhenUsed="1"/>
@@ -985,10 +1167,8 @@
     <w:lsdException w:name="Table Subtle 2" w:semiHidden="1" w:unhideWhenUsed="1"/>
     <w:lsdException w:name="Table Web 1" w:semiHidden="1" w:unhideWhenUsed="1"/>
     <w:lsdException w:name="Table Web 2" w:semiHidden="1" w:unhideWhenUsed="1"/>
-    <w:lsdException w:name="Table Web 3" w:semiHidden="1" w:unhideWhenUsed="1"/>
     <w:lsdException w:name="Balloon Text" w:semiHidden="1" w:unhideWhenUsed="1"/>
     <w:lsdException w:name="Table Grid" w:uiPriority="39"/>
-    <w:lsdException w:name="Table Theme" w:semiHidden="1" w:unhideWhenUsed="1"/>
     <w:lsdException w:name="Placeholder Text" w:semiHidden="1"/>
     <w:lsdException w:name="No Spacing" w:uiPriority="1" w:qFormat="1"/>
     <w:lsdException w:name="Light Shading" w:uiPriority="60"/>
@@ -1208,6 +1388,7 @@
     <w:lsdException w:name="Smart Hyperlink" w:semiHidden="1" w:unhideWhenUsed="1"/>
     <w:lsdException w:name="Hashtag" w:semiHidden="1" w:unhideWhenUsed="1"/>
     <w:lsdException w:name="Unresolved Mention" w:semiHidden="1" w:unhideWhenUsed="1"/>
+    <w:lsdException w:name="Smart Link" w:semiHidden="1" w:unhideWhenUsed="1"/>
   </w:latentStyles>
   <w:style w:type="paragraph" w:default="1" w:styleId="Normal">
     <w:name w:val="Normal"/>

</xml_diff>